<commit_message>
changes to 1) of prep
</commit_message>
<xml_diff>
--- a/Lab3/Lab3Prep.docx
+++ b/Lab3/Lab3Prep.docx
@@ -209,6 +209,203 @@
     </w:p>
     <w:p>
       <w:pPr>
+        <w:ind w:firstLine="720"/>
+        <w:jc w:val="both"/>
+        <w:rPr>
+          <w:rFonts w:ascii="Times New Roman" w:hAnsi="Times New Roman"/>
+          <w:color w:val="000000"/>
+          <w:sz w:val="20"/>
+        </w:rPr>
+      </w:pPr>
+      <w:proofErr w:type="spellStart"/>
+      <w:r>
+        <w:rPr>
+          <w:rFonts w:ascii="Times New Roman" w:hAnsi="Times New Roman"/>
+          <w:color w:val="000000"/>
+          <w:sz w:val="20"/>
+        </w:rPr>
+        <w:t>Tianyun</w:t>
+      </w:r>
+      <w:proofErr w:type="spellEnd"/>
+      <w:r>
+        <w:rPr>
+          <w:rFonts w:ascii="Times New Roman" w:hAnsi="Times New Roman"/>
+          <w:color w:val="000000"/>
+          <w:sz w:val="20"/>
+        </w:rPr>
+        <w:t>:</w:t>
+      </w:r>
+    </w:p>
+    <w:p>
+      <w:pPr>
+        <w:pStyle w:val="ListParagraph"/>
+        <w:numPr>
+          <w:ilvl w:val="0"/>
+          <w:numId w:val="1"/>
+        </w:numPr>
+        <w:jc w:val="both"/>
+        <w:rPr>
+          <w:rFonts w:ascii="Times New Roman" w:hAnsi="Times New Roman"/>
+          <w:color w:val="000000"/>
+          <w:sz w:val="20"/>
+        </w:rPr>
+      </w:pPr>
+      <w:r>
+        <w:rPr>
+          <w:rFonts w:ascii="Times New Roman" w:hAnsi="Times New Roman"/>
+          <w:color w:val="000000"/>
+          <w:sz w:val="20"/>
+        </w:rPr>
+        <w:t>Work on the main program</w:t>
+      </w:r>
+    </w:p>
+    <w:p>
+      <w:pPr>
+        <w:pStyle w:val="ListParagraph"/>
+        <w:numPr>
+          <w:ilvl w:val="0"/>
+          <w:numId w:val="1"/>
+        </w:numPr>
+        <w:jc w:val="both"/>
+        <w:rPr>
+          <w:rFonts w:ascii="Times New Roman" w:hAnsi="Times New Roman"/>
+          <w:color w:val="000000"/>
+          <w:sz w:val="20"/>
+        </w:rPr>
+      </w:pPr>
+      <w:r>
+        <w:rPr>
+          <w:rFonts w:ascii="Times New Roman" w:hAnsi="Times New Roman"/>
+          <w:color w:val="000000"/>
+          <w:sz w:val="20"/>
+        </w:rPr>
+        <w:t>Write code for modules</w:t>
+      </w:r>
+    </w:p>
+    <w:p>
+      <w:pPr>
+        <w:pStyle w:val="ListParagraph"/>
+        <w:numPr>
+          <w:ilvl w:val="0"/>
+          <w:numId w:val="1"/>
+        </w:numPr>
+        <w:jc w:val="both"/>
+        <w:rPr>
+          <w:rFonts w:ascii="Times New Roman" w:hAnsi="Times New Roman"/>
+          <w:color w:val="000000"/>
+          <w:sz w:val="20"/>
+        </w:rPr>
+      </w:pPr>
+      <w:r>
+        <w:rPr>
+          <w:rFonts w:ascii="Times New Roman" w:hAnsi="Times New Roman"/>
+          <w:color w:val="000000"/>
+          <w:sz w:val="20"/>
+        </w:rPr>
+        <w:t>Software debugging</w:t>
+      </w:r>
+    </w:p>
+    <w:p>
+      <w:pPr>
+        <w:ind w:left="720"/>
+        <w:jc w:val="both"/>
+        <w:rPr>
+          <w:rFonts w:ascii="Times New Roman" w:hAnsi="Times New Roman"/>
+          <w:color w:val="000000"/>
+          <w:sz w:val="20"/>
+        </w:rPr>
+      </w:pPr>
+    </w:p>
+    <w:p>
+      <w:pPr>
+        <w:ind w:left="720"/>
+        <w:jc w:val="both"/>
+        <w:rPr>
+          <w:rFonts w:ascii="Times New Roman" w:hAnsi="Times New Roman"/>
+          <w:color w:val="000000"/>
+          <w:sz w:val="20"/>
+        </w:rPr>
+      </w:pPr>
+      <w:r>
+        <w:rPr>
+          <w:rFonts w:ascii="Times New Roman" w:hAnsi="Times New Roman"/>
+          <w:color w:val="000000"/>
+          <w:sz w:val="20"/>
+        </w:rPr>
+        <w:t>Tahir:</w:t>
+      </w:r>
+    </w:p>
+    <w:p>
+      <w:pPr>
+        <w:pStyle w:val="ListParagraph"/>
+        <w:numPr>
+          <w:ilvl w:val="0"/>
+          <w:numId w:val="1"/>
+        </w:numPr>
+        <w:jc w:val="both"/>
+        <w:rPr>
+          <w:rFonts w:ascii="Times New Roman" w:hAnsi="Times New Roman"/>
+          <w:color w:val="000000"/>
+          <w:sz w:val="20"/>
+        </w:rPr>
+      </w:pPr>
+      <w:r>
+        <w:rPr>
+          <w:rFonts w:ascii="Times New Roman" w:hAnsi="Times New Roman"/>
+          <w:color w:val="000000"/>
+          <w:sz w:val="20"/>
+        </w:rPr>
+        <w:t>Work on the main program</w:t>
+      </w:r>
+    </w:p>
+    <w:p>
+      <w:pPr>
+        <w:pStyle w:val="ListParagraph"/>
+        <w:numPr>
+          <w:ilvl w:val="0"/>
+          <w:numId w:val="1"/>
+        </w:numPr>
+        <w:jc w:val="both"/>
+        <w:rPr>
+          <w:rFonts w:ascii="Times New Roman" w:hAnsi="Times New Roman"/>
+          <w:color w:val="000000"/>
+          <w:sz w:val="20"/>
+        </w:rPr>
+      </w:pPr>
+      <w:r>
+        <w:rPr>
+          <w:rFonts w:ascii="Times New Roman" w:hAnsi="Times New Roman"/>
+          <w:color w:val="000000"/>
+          <w:sz w:val="20"/>
+        </w:rPr>
+        <w:t>Build the circuit and connect hardware components</w:t>
+      </w:r>
+    </w:p>
+    <w:p>
+      <w:pPr>
+        <w:pStyle w:val="ListParagraph"/>
+        <w:numPr>
+          <w:ilvl w:val="0"/>
+          <w:numId w:val="1"/>
+        </w:numPr>
+        <w:jc w:val="both"/>
+        <w:rPr>
+          <w:rFonts w:ascii="Times New Roman" w:hAnsi="Times New Roman"/>
+          <w:color w:val="000000"/>
+          <w:sz w:val="20"/>
+        </w:rPr>
+      </w:pPr>
+      <w:r>
+        <w:rPr>
+          <w:rFonts w:ascii="Times New Roman" w:hAnsi="Times New Roman"/>
+          <w:color w:val="000000"/>
+          <w:sz w:val="20"/>
+        </w:rPr>
+        <w:t>Hardware debugging</w:t>
+      </w:r>
+    </w:p>
+    <w:p>
+      <w:pPr>
         <w:rPr>
           <w:rFonts w:ascii="Times New Roman" w:hAnsi="Times New Roman"/>
           <w:color w:val="000000"/>
@@ -298,6 +495,228 @@
     </w:p>
     <w:p>
       <w:pPr>
+        <w:ind w:firstLine="720"/>
+        <w:jc w:val="both"/>
+        <w:rPr>
+          <w:rFonts w:ascii="Times New Roman" w:hAnsi="Times New Roman"/>
+          <w:color w:val="000000"/>
+          <w:sz w:val="20"/>
+        </w:rPr>
+      </w:pPr>
+      <w:r>
+        <w:rPr>
+          <w:rFonts w:ascii="Times New Roman" w:hAnsi="Times New Roman"/>
+          <w:b/>
+          <w:color w:val="000000"/>
+          <w:sz w:val="20"/>
+        </w:rPr>
+        <w:t xml:space="preserve">Power Budget: </w:t>
+      </w:r>
+      <w:r>
+        <w:rPr>
+          <w:rFonts w:ascii="Times New Roman" w:hAnsi="Times New Roman"/>
+          <w:color w:val="000000"/>
+          <w:sz w:val="20"/>
+        </w:rPr>
+        <w:t>Shows where power will be used by a device and breaking it down into components</w:t>
+      </w:r>
+    </w:p>
+    <w:p>
+      <w:pPr>
+        <w:ind w:firstLine="720"/>
+        <w:jc w:val="both"/>
+        <w:rPr>
+          <w:rFonts w:ascii="Times New Roman" w:hAnsi="Times New Roman"/>
+          <w:color w:val="000000"/>
+          <w:sz w:val="20"/>
+        </w:rPr>
+      </w:pPr>
+      <w:r>
+        <w:rPr>
+          <w:rFonts w:ascii="Times New Roman" w:hAnsi="Times New Roman"/>
+          <w:b/>
+          <w:color w:val="000000"/>
+          <w:sz w:val="20"/>
+        </w:rPr>
+        <w:t xml:space="preserve">Device Driver: </w:t>
+      </w:r>
+      <w:r>
+        <w:rPr>
+          <w:rFonts w:ascii="Times New Roman" w:hAnsi="Times New Roman"/>
+          <w:color w:val="000000"/>
+          <w:sz w:val="20"/>
+        </w:rPr>
+        <w:t>Computer program that tell the system how to communicate with a piece of hardware</w:t>
+      </w:r>
+    </w:p>
+    <w:p>
+      <w:pPr>
+        <w:ind w:firstLine="720"/>
+        <w:jc w:val="both"/>
+        <w:rPr>
+          <w:rFonts w:ascii="Times New Roman" w:hAnsi="Times New Roman"/>
+          <w:color w:val="000000"/>
+          <w:sz w:val="20"/>
+        </w:rPr>
+      </w:pPr>
+      <w:r>
+        <w:rPr>
+          <w:rFonts w:ascii="Times New Roman" w:hAnsi="Times New Roman"/>
+          <w:b/>
+          <w:color w:val="000000"/>
+          <w:sz w:val="20"/>
+        </w:rPr>
+        <w:t xml:space="preserve">Critical Section: </w:t>
+      </w:r>
+      <w:r>
+        <w:rPr>
+          <w:rFonts w:ascii="Times New Roman" w:hAnsi="Times New Roman"/>
+          <w:color w:val="000000"/>
+          <w:sz w:val="20"/>
+        </w:rPr>
+        <w:t xml:space="preserve">A segment of code that uses a shared variable and </w:t>
+      </w:r>
+      <w:proofErr w:type="gramStart"/>
+      <w:r>
+        <w:rPr>
+          <w:rFonts w:ascii="Times New Roman" w:hAnsi="Times New Roman"/>
+          <w:color w:val="000000"/>
+          <w:sz w:val="20"/>
+        </w:rPr>
+        <w:t>has to</w:t>
+      </w:r>
+      <w:proofErr w:type="gramEnd"/>
+      <w:r>
+        <w:rPr>
+          <w:rFonts w:ascii="Times New Roman" w:hAnsi="Times New Roman"/>
+          <w:color w:val="000000"/>
+          <w:sz w:val="20"/>
+        </w:rPr>
+        <w:t xml:space="preserve"> execute as an at</w:t>
+      </w:r>
+      <w:r>
+        <w:rPr>
+          <w:rFonts w:ascii="Times New Roman" w:hAnsi="Times New Roman"/>
+          <w:color w:val="000000"/>
+          <w:sz w:val="20"/>
+        </w:rPr>
+        <w:t>omic action</w:t>
+      </w:r>
+    </w:p>
+    <w:p>
+      <w:pPr>
+        <w:ind w:firstLine="720"/>
+        <w:jc w:val="both"/>
+        <w:rPr>
+          <w:rFonts w:ascii="Times New Roman" w:hAnsi="Times New Roman"/>
+          <w:color w:val="000000"/>
+          <w:sz w:val="20"/>
+        </w:rPr>
+      </w:pPr>
+      <w:r>
+        <w:rPr>
+          <w:rFonts w:ascii="Times New Roman" w:hAnsi="Times New Roman"/>
+          <w:b/>
+          <w:color w:val="000000"/>
+          <w:sz w:val="20"/>
+        </w:rPr>
+        <w:t xml:space="preserve">Latency: </w:t>
+      </w:r>
+      <w:r>
+        <w:rPr>
+          <w:rFonts w:ascii="Times New Roman" w:hAnsi="Times New Roman"/>
+          <w:color w:val="000000"/>
+          <w:sz w:val="20"/>
+        </w:rPr>
+        <w:t xml:space="preserve">The time delay from when a command is issued to when </w:t>
+      </w:r>
+      <w:proofErr w:type="spellStart"/>
+      <w:r>
+        <w:rPr>
+          <w:rFonts w:ascii="Times New Roman" w:hAnsi="Times New Roman"/>
+          <w:color w:val="000000"/>
+          <w:sz w:val="20"/>
+        </w:rPr>
+        <w:t>its</w:t>
+      </w:r>
+      <w:proofErr w:type="spellEnd"/>
+      <w:r>
+        <w:rPr>
+          <w:rFonts w:ascii="Times New Roman" w:hAnsi="Times New Roman"/>
+          <w:color w:val="000000"/>
+          <w:sz w:val="20"/>
+        </w:rPr>
+        <w:t xml:space="preserve"> completed</w:t>
+      </w:r>
+    </w:p>
+    <w:p>
+      <w:pPr>
+        <w:ind w:firstLine="720"/>
+        <w:jc w:val="both"/>
+        <w:rPr>
+          <w:rFonts w:ascii="Times New Roman" w:hAnsi="Times New Roman"/>
+          <w:color w:val="000000"/>
+          <w:sz w:val="20"/>
+        </w:rPr>
+      </w:pPr>
+      <w:r>
+        <w:rPr>
+          <w:rFonts w:ascii="Times New Roman" w:hAnsi="Times New Roman"/>
+          <w:b/>
+          <w:color w:val="000000"/>
+          <w:sz w:val="20"/>
+        </w:rPr>
+        <w:t xml:space="preserve">Time Jitter: </w:t>
+      </w:r>
+      <w:r>
+        <w:rPr>
+          <w:rFonts w:ascii="Times New Roman" w:hAnsi="Times New Roman"/>
+          <w:color w:val="000000"/>
+          <w:sz w:val="20"/>
+        </w:rPr>
+        <w:t>Deviation from true periodicity of a periodic signal</w:t>
+      </w:r>
+    </w:p>
+    <w:p>
+      <w:pPr>
+        <w:ind w:left="720"/>
+        <w:jc w:val="both"/>
+        <w:rPr>
+          <w:rFonts w:ascii="Times New Roman" w:hAnsi="Times New Roman"/>
+          <w:color w:val="000000"/>
+          <w:sz w:val="20"/>
+        </w:rPr>
+      </w:pPr>
+      <w:r>
+        <w:rPr>
+          <w:rFonts w:ascii="Times New Roman" w:hAnsi="Times New Roman"/>
+          <w:b/>
+          <w:color w:val="000000"/>
+          <w:sz w:val="20"/>
+        </w:rPr>
+        <w:t xml:space="preserve">Modular Programming: </w:t>
+      </w:r>
+      <w:r>
+        <w:rPr>
+          <w:rFonts w:ascii="Times New Roman" w:hAnsi="Times New Roman"/>
+          <w:color w:val="000000"/>
+          <w:sz w:val="20"/>
+        </w:rPr>
+        <w:t xml:space="preserve">Technique used to separate the functionality of a program into independent </w:t>
+      </w:r>
+      <w:bookmarkStart w:id="0" w:name="_GoBack"/>
+      <w:bookmarkEnd w:id="0"/>
+      <w:r>
+        <w:rPr>
+          <w:rFonts w:ascii="Times New Roman" w:hAnsi="Times New Roman"/>
+          <w:color w:val="000000"/>
+          <w:sz w:val="20"/>
+        </w:rPr>
+        <w:t>modules, where each module is responsible a certain aspect of the code</w:t>
+      </w:r>
+    </w:p>
+    <w:p>
+      <w:pPr>
         <w:rPr>
           <w:rFonts w:ascii="Times New Roman" w:hAnsi="Times New Roman"/>
           <w:color w:val="000000"/>
@@ -582,16 +1001,7 @@
           <w:color w:val="000000"/>
           <w:sz w:val="20"/>
         </w:rPr>
-        <w:t xml:space="preserve">. First, the software modules must be easy to understand and well-organized. Second, the clock display should be beautiful and effective in telling time. Third, the operation of setting the time and alarm should be simple and intuitive. The system should not have critical sections. All shared global variables must be identified with documentation that a critical section does not exist. Backward jumps in the ISR should be avoided if possible. The interrupt service routine used to maintain time must complete in </w:t>
-      </w:r>
-      <w:r>
-        <w:rPr>
-          <w:rFonts w:ascii="Times New Roman" w:hAnsi="Times New Roman"/>
-          <w:color w:val="000000"/>
-          <w:sz w:val="20"/>
-        </w:rPr>
-        <w:lastRenderedPageBreak/>
-        <w:t xml:space="preserve">as short a time as possible. This means all LCD I/O occurs in the main program. The average current on the +5V power will be measured with and without the alarm sounding. </w:t>
+        <w:t xml:space="preserve">. First, the software modules must be easy to understand and well-organized. Second, the clock display should be beautiful and effective in telling time. Third, the operation of setting the time and alarm should be simple and intuitive. The system should not have critical sections. All shared global variables must be identified with documentation that a critical section does not exist. Backward jumps in the ISR should be avoided if possible. The interrupt service routine used to maintain time must complete in as short a time as possible. This means all LCD I/O occurs in the main program. The average current on the +5V power will be measured with and without the alarm sounding. </w:t>
       </w:r>
     </w:p>
     <w:p>
@@ -937,8 +1347,6 @@
           <w:sz w:val="20"/>
         </w:rPr>
       </w:pPr>
-      <w:bookmarkStart w:id="0" w:name="_GoBack"/>
-      <w:bookmarkEnd w:id="0"/>
     </w:p>
     <w:sectPr>
       <w:pgSz w:w="12240" w:h="15840"/>
@@ -948,6 +1356,127 @@
     </w:sectPr>
   </w:body>
 </w:document>
+</file>
+
+<file path=word/numbering.xml><?xml version="1.0" encoding="utf-8"?>
+<w:numbering xmlns:wpc="http://schemas.microsoft.com/office/word/2010/wordprocessingCanvas" xmlns:cx="http://schemas.microsoft.com/office/drawing/2014/chartex" xmlns:cx1="http://schemas.microsoft.com/office/drawing/2015/9/8/chartex" xmlns:cx2="http://schemas.microsoft.com/office/drawing/2015/10/21/chartex" xmlns:cx3="http://schemas.microsoft.com/office/drawing/2016/5/9/chartex" xmlns:cx4="http://schemas.microsoft.com/office/drawing/2016/5/10/chartex" xmlns:cx5="http://schemas.microsoft.com/office/drawing/2016/5/11/chartex" xmlns:cx6="http://schemas.microsoft.com/office/drawing/2016/5/12/chartex" xmlns:cx7="http://schemas.microsoft.com/office/drawing/2016/5/13/chartex" xmlns:cx8="http://schemas.microsoft.com/office/drawing/2016/5/14/chartex" xmlns:mc="http://schemas.openxmlformats.org/markup-compatibility/2006" xmlns:aink="http://schemas.microsoft.com/office/drawing/2016/ink" xmlns:am3d="http://schemas.microsoft.com/office/drawing/2017/model3d" xmlns:o="urn:schemas-microsoft-com:office:office" xmlns:r="http://schemas.openxmlformats.org/officeDocument/2006/relationships" xmlns:m="http://schemas.openxmlformats.org/officeDocument/2006/math" xmlns:v="urn:schemas-microsoft-com:vml" xmlns:wp14="http://schemas.microsoft.com/office/word/2010/wordprocessingDrawing" xmlns:wp="http://schemas.openxmlformats.org/drawingml/2006/wordprocessingDrawing" xmlns:w10="urn:schemas-microsoft-com:office:word" xmlns:w="http://schemas.openxmlformats.org/wordprocessingml/2006/main" xmlns:w14="http://schemas.microsoft.com/office/word/2010/wordml" xmlns:w15="http://schemas.microsoft.com/office/word/2012/wordml" xmlns:w16cid="http://schemas.microsoft.com/office/word/2016/wordml/cid" xmlns:w16se="http://schemas.microsoft.com/office/word/2015/wordml/symex" xmlns:wpg="http://schemas.microsoft.com/office/word/2010/wordprocessingGroup" xmlns:wpi="http://schemas.microsoft.com/office/word/2010/wordprocessingInk" xmlns:wne="http://schemas.microsoft.com/office/word/2006/wordml" xmlns:wps="http://schemas.microsoft.com/office/word/2010/wordprocessingShape" mc:Ignorable="w14 w15 w16se w16cid wp14">
+  <w:abstractNum w:abstractNumId="0" w15:restartNumberingAfterBreak="0">
+    <w:nsid w:val="315F4FA8"/>
+    <w:multiLevelType w:val="hybridMultilevel"/>
+    <w:tmpl w:val="6F7EBAD6"/>
+    <w:lvl w:ilvl="0" w:tplc="04090001">
+      <w:start w:val="1"/>
+      <w:numFmt w:val="bullet"/>
+      <w:lvlText w:val=""/>
+      <w:lvlJc w:val="left"/>
+      <w:pPr>
+        <w:ind w:left="1440" w:hanging="360"/>
+      </w:pPr>
+      <w:rPr>
+        <w:rFonts w:ascii="Symbol" w:hAnsi="Symbol" w:hint="default"/>
+      </w:rPr>
+    </w:lvl>
+    <w:lvl w:ilvl="1" w:tplc="04090003" w:tentative="1">
+      <w:start w:val="1"/>
+      <w:numFmt w:val="bullet"/>
+      <w:lvlText w:val="o"/>
+      <w:lvlJc w:val="left"/>
+      <w:pPr>
+        <w:ind w:left="2160" w:hanging="360"/>
+      </w:pPr>
+      <w:rPr>
+        <w:rFonts w:ascii="Courier New" w:hAnsi="Courier New" w:cs="Courier New" w:hint="default"/>
+      </w:rPr>
+    </w:lvl>
+    <w:lvl w:ilvl="2" w:tplc="04090005" w:tentative="1">
+      <w:start w:val="1"/>
+      <w:numFmt w:val="bullet"/>
+      <w:lvlText w:val=""/>
+      <w:lvlJc w:val="left"/>
+      <w:pPr>
+        <w:ind w:left="2880" w:hanging="360"/>
+      </w:pPr>
+      <w:rPr>
+        <w:rFonts w:ascii="Wingdings" w:hAnsi="Wingdings" w:hint="default"/>
+      </w:rPr>
+    </w:lvl>
+    <w:lvl w:ilvl="3" w:tplc="04090001" w:tentative="1">
+      <w:start w:val="1"/>
+      <w:numFmt w:val="bullet"/>
+      <w:lvlText w:val=""/>
+      <w:lvlJc w:val="left"/>
+      <w:pPr>
+        <w:ind w:left="3600" w:hanging="360"/>
+      </w:pPr>
+      <w:rPr>
+        <w:rFonts w:ascii="Symbol" w:hAnsi="Symbol" w:hint="default"/>
+      </w:rPr>
+    </w:lvl>
+    <w:lvl w:ilvl="4" w:tplc="04090003" w:tentative="1">
+      <w:start w:val="1"/>
+      <w:numFmt w:val="bullet"/>
+      <w:lvlText w:val="o"/>
+      <w:lvlJc w:val="left"/>
+      <w:pPr>
+        <w:ind w:left="4320" w:hanging="360"/>
+      </w:pPr>
+      <w:rPr>
+        <w:rFonts w:ascii="Courier New" w:hAnsi="Courier New" w:cs="Courier New" w:hint="default"/>
+      </w:rPr>
+    </w:lvl>
+    <w:lvl w:ilvl="5" w:tplc="04090005" w:tentative="1">
+      <w:start w:val="1"/>
+      <w:numFmt w:val="bullet"/>
+      <w:lvlText w:val=""/>
+      <w:lvlJc w:val="left"/>
+      <w:pPr>
+        <w:ind w:left="5040" w:hanging="360"/>
+      </w:pPr>
+      <w:rPr>
+        <w:rFonts w:ascii="Wingdings" w:hAnsi="Wingdings" w:hint="default"/>
+      </w:rPr>
+    </w:lvl>
+    <w:lvl w:ilvl="6" w:tplc="04090001" w:tentative="1">
+      <w:start w:val="1"/>
+      <w:numFmt w:val="bullet"/>
+      <w:lvlText w:val=""/>
+      <w:lvlJc w:val="left"/>
+      <w:pPr>
+        <w:ind w:left="5760" w:hanging="360"/>
+      </w:pPr>
+      <w:rPr>
+        <w:rFonts w:ascii="Symbol" w:hAnsi="Symbol" w:hint="default"/>
+      </w:rPr>
+    </w:lvl>
+    <w:lvl w:ilvl="7" w:tplc="04090003" w:tentative="1">
+      <w:start w:val="1"/>
+      <w:numFmt w:val="bullet"/>
+      <w:lvlText w:val="o"/>
+      <w:lvlJc w:val="left"/>
+      <w:pPr>
+        <w:ind w:left="6480" w:hanging="360"/>
+      </w:pPr>
+      <w:rPr>
+        <w:rFonts w:ascii="Courier New" w:hAnsi="Courier New" w:cs="Courier New" w:hint="default"/>
+      </w:rPr>
+    </w:lvl>
+    <w:lvl w:ilvl="8" w:tplc="04090005" w:tentative="1">
+      <w:start w:val="1"/>
+      <w:numFmt w:val="bullet"/>
+      <w:lvlText w:val=""/>
+      <w:lvlJc w:val="left"/>
+      <w:pPr>
+        <w:ind w:left="7200" w:hanging="360"/>
+      </w:pPr>
+      <w:rPr>
+        <w:rFonts w:ascii="Wingdings" w:hAnsi="Wingdings" w:hint="default"/>
+      </w:rPr>
+    </w:lvl>
+  </w:abstractNum>
+  <w:num w:numId="1">
+    <w:abstractNumId w:val="0"/>
+  </w:num>
+</w:numbering>
 </file>
 
 <file path=word/styles.xml><?xml version="1.0" encoding="utf-8"?>
@@ -1384,6 +1913,17 @@
     <w:semiHidden/>
     <w:unhideWhenUsed/>
   </w:style>
+  <w:style w:type="paragraph" w:styleId="ListParagraph">
+    <w:name w:val="List Paragraph"/>
+    <w:basedOn w:val="Normal"/>
+    <w:uiPriority w:val="34"/>
+    <w:qFormat/>
+    <w:rsid w:val="00682695"/>
+    <w:pPr>
+      <w:ind w:left="720"/>
+      <w:contextualSpacing/>
+    </w:pPr>
+  </w:style>
 </w:styles>
 </file>
 

</xml_diff>